<commit_message>
Add info to trobleshooting document
</commit_message>
<xml_diff>
--- a/Istio trobleshooting.docx
+++ b/Istio trobleshooting.docx
@@ -825,20 +825,7 @@
           <w:szCs w:val="20"/>
           <w:lang w:val="ru-RU" w:eastAsia="ru-RU" w:bidi="ar-SA"/>
         </w:rPr>
-        <w:t>-</w:t>
-      </w:r>
-      <w:r>
-        <w:rPr>
-          <w:rFonts w:eastAsia="Times New Roman" w:cs="Calibri Light" w:ascii="Calibri Light" w:hAnsi="Calibri Light" w:asciiTheme="majorHAnsi" w:cstheme="majorHAnsi" w:hAnsiTheme="majorHAnsi"/>
-          <w:strike w:val="false"/>
-          <w:dstrike w:val="false"/>
-          <w:color w:val="24292E"/>
-          <w:kern w:val="0"/>
-          <w:sz w:val="20"/>
-          <w:szCs w:val="20"/>
-          <w:lang w:val="ru-RU" w:eastAsia="ru-RU" w:bidi="ar-SA"/>
-        </w:rPr>
-        <w:t xml:space="preserve">n istio-system </w:t>
+        <w:t xml:space="preserve">-n istio-system </w:t>
       </w:r>
       <w:r>
         <w:rPr>
@@ -1938,6 +1925,502 @@
           <w:szCs w:val="28"/>
           <w:lang w:val="ru-RU"/>
         </w:rPr>
+      </w:r>
+    </w:p>
+    <w:p>
+      <w:pPr>
+        <w:pStyle w:val="Normal"/>
+        <w:rPr>
+          <w:b/>
+          <w:b/>
+          <w:bCs/>
+          <w:sz w:val="28"/>
+          <w:szCs w:val="28"/>
+          <w:lang w:val="ru-RU"/>
+        </w:rPr>
+      </w:pPr>
+      <w:r>
+        <w:rPr>
+          <w:b/>
+          <w:bCs/>
+          <w:sz w:val="28"/>
+          <w:szCs w:val="28"/>
+          <w:lang w:val="ru-RU"/>
+        </w:rPr>
+      </w:r>
+    </w:p>
+    <w:p>
+      <w:pPr>
+        <w:pStyle w:val="Normal"/>
+        <w:rPr>
+          <w:b/>
+          <w:b/>
+          <w:bCs/>
+          <w:sz w:val="28"/>
+          <w:szCs w:val="28"/>
+          <w:lang w:val="ru-RU"/>
+        </w:rPr>
+      </w:pPr>
+      <w:r>
+        <w:rPr>
+          <w:b/>
+          <w:bCs/>
+          <w:sz w:val="28"/>
+          <w:szCs w:val="28"/>
+          <w:lang w:val="ru-RU"/>
+        </w:rPr>
+        <w:t>Статус пода, включая настройки mTLS</w:t>
+      </w:r>
+    </w:p>
+    <w:p>
+      <w:pPr>
+        <w:pStyle w:val="Normal"/>
+        <w:rPr>
+          <w:b/>
+          <w:b/>
+          <w:bCs/>
+          <w:sz w:val="20"/>
+          <w:szCs w:val="20"/>
+          <w:lang w:val="ru-RU"/>
+        </w:rPr>
+      </w:pPr>
+      <w:r>
+        <w:rPr>
+          <w:b/>
+          <w:bCs/>
+          <w:sz w:val="20"/>
+          <w:szCs w:val="20"/>
+          <w:lang w:val="ru-RU"/>
+        </w:rPr>
+      </w:r>
+    </w:p>
+    <w:p>
+      <w:pPr>
+        <w:pStyle w:val="Normal"/>
+        <w:rPr>
+          <w:b w:val="false"/>
+          <w:b w:val="false"/>
+          <w:bCs w:val="false"/>
+          <w:sz w:val="20"/>
+          <w:szCs w:val="20"/>
+          <w:lang w:val="ru-RU"/>
+        </w:rPr>
+      </w:pPr>
+      <w:r>
+        <w:rPr>
+          <w:b w:val="false"/>
+          <w:bCs w:val="false"/>
+          <w:sz w:val="20"/>
+          <w:szCs w:val="20"/>
+          <w:lang w:val="ru-RU"/>
+        </w:rPr>
+        <w:t xml:space="preserve">istioctl x describe pod rest-app-a-7cb6cff446-rdjfx </w:t>
+      </w:r>
+    </w:p>
+    <w:p>
+      <w:pPr>
+        <w:pStyle w:val="Normal"/>
+        <w:rPr>
+          <w:b w:val="false"/>
+          <w:b w:val="false"/>
+          <w:bCs w:val="false"/>
+          <w:sz w:val="20"/>
+          <w:szCs w:val="20"/>
+          <w:lang w:val="ru-RU"/>
+        </w:rPr>
+      </w:pPr>
+      <w:r>
+        <w:rPr>
+          <w:b w:val="false"/>
+          <w:bCs w:val="false"/>
+          <w:sz w:val="20"/>
+          <w:szCs w:val="20"/>
+          <w:lang w:val="ru-RU"/>
+        </w:rPr>
+      </w:r>
+    </w:p>
+    <w:p>
+      <w:pPr>
+        <w:pStyle w:val="Normal"/>
+        <w:rPr>
+          <w:b w:val="false"/>
+          <w:b w:val="false"/>
+          <w:bCs w:val="false"/>
+          <w:sz w:val="24"/>
+          <w:szCs w:val="24"/>
+          <w:u w:val="single"/>
+          <w:lang w:val="ru-RU"/>
+        </w:rPr>
+      </w:pPr>
+      <w:r>
+        <w:rPr>
+          <w:b w:val="false"/>
+          <w:bCs w:val="false"/>
+          <w:sz w:val="24"/>
+          <w:szCs w:val="24"/>
+          <w:u w:val="single"/>
+          <w:lang w:val="ru-RU"/>
+        </w:rPr>
+        <w:t>Пример вывода команды:</w:t>
+      </w:r>
+    </w:p>
+    <w:p>
+      <w:pPr>
+        <w:pStyle w:val="Normal"/>
+        <w:rPr>
+          <w:b w:val="false"/>
+          <w:b w:val="false"/>
+          <w:bCs w:val="false"/>
+          <w:sz w:val="20"/>
+          <w:szCs w:val="20"/>
+          <w:lang w:val="ru-RU"/>
+        </w:rPr>
+      </w:pPr>
+      <w:r>
+        <w:rPr>
+          <w:b w:val="false"/>
+          <w:bCs w:val="false"/>
+          <w:sz w:val="20"/>
+          <w:szCs w:val="20"/>
+          <w:lang w:val="ru-RU"/>
+        </w:rPr>
+        <w:t>Pod: rest-app-a-7cb6cff446-rdjfx</w:t>
+      </w:r>
+    </w:p>
+    <w:p>
+      <w:pPr>
+        <w:pStyle w:val="Normal"/>
+        <w:rPr>
+          <w:b w:val="false"/>
+          <w:b w:val="false"/>
+          <w:bCs w:val="false"/>
+          <w:sz w:val="20"/>
+          <w:szCs w:val="20"/>
+          <w:lang w:val="ru-RU"/>
+        </w:rPr>
+      </w:pPr>
+      <w:r>
+        <w:rPr>
+          <w:b w:val="false"/>
+          <w:bCs w:val="false"/>
+          <w:sz w:val="20"/>
+          <w:szCs w:val="20"/>
+          <w:lang w:val="ru-RU"/>
+        </w:rPr>
+        <w:t xml:space="preserve">   </w:t>
+      </w:r>
+      <w:r>
+        <w:rPr>
+          <w:b w:val="false"/>
+          <w:bCs w:val="false"/>
+          <w:sz w:val="20"/>
+          <w:szCs w:val="20"/>
+          <w:lang w:val="ru-RU"/>
+        </w:rPr>
+        <w:t>Pod Ports: 8081 (jdbc-app-1), 15090 (istio-proxy)</w:t>
+      </w:r>
+    </w:p>
+    <w:p>
+      <w:pPr>
+        <w:pStyle w:val="Normal"/>
+        <w:rPr>
+          <w:b w:val="false"/>
+          <w:b w:val="false"/>
+          <w:bCs w:val="false"/>
+          <w:sz w:val="20"/>
+          <w:szCs w:val="20"/>
+          <w:lang w:val="ru-RU"/>
+        </w:rPr>
+      </w:pPr>
+      <w:r>
+        <w:rPr>
+          <w:b w:val="false"/>
+          <w:bCs w:val="false"/>
+          <w:sz w:val="20"/>
+          <w:szCs w:val="20"/>
+          <w:lang w:val="ru-RU"/>
+        </w:rPr>
+        <w:t>--------------------</w:t>
+      </w:r>
+    </w:p>
+    <w:p>
+      <w:pPr>
+        <w:pStyle w:val="Normal"/>
+        <w:rPr>
+          <w:b w:val="false"/>
+          <w:b w:val="false"/>
+          <w:bCs w:val="false"/>
+          <w:sz w:val="20"/>
+          <w:szCs w:val="20"/>
+          <w:lang w:val="ru-RU"/>
+        </w:rPr>
+      </w:pPr>
+      <w:r>
+        <w:rPr>
+          <w:b w:val="false"/>
+          <w:bCs w:val="false"/>
+          <w:sz w:val="20"/>
+          <w:szCs w:val="20"/>
+          <w:lang w:val="ru-RU"/>
+        </w:rPr>
+        <w:t>Service: rest-app-a</w:t>
+      </w:r>
+    </w:p>
+    <w:p>
+      <w:pPr>
+        <w:pStyle w:val="Normal"/>
+        <w:rPr>
+          <w:b w:val="false"/>
+          <w:b w:val="false"/>
+          <w:bCs w:val="false"/>
+          <w:sz w:val="20"/>
+          <w:szCs w:val="20"/>
+          <w:lang w:val="ru-RU"/>
+        </w:rPr>
+      </w:pPr>
+      <w:r>
+        <w:rPr>
+          <w:b w:val="false"/>
+          <w:bCs w:val="false"/>
+          <w:sz w:val="20"/>
+          <w:szCs w:val="20"/>
+          <w:lang w:val="ru-RU"/>
+        </w:rPr>
+        <w:t xml:space="preserve">   </w:t>
+      </w:r>
+      <w:r>
+        <w:rPr>
+          <w:b w:val="false"/>
+          <w:bCs w:val="false"/>
+          <w:sz w:val="20"/>
+          <w:szCs w:val="20"/>
+          <w:lang w:val="ru-RU"/>
+        </w:rPr>
+        <w:t>Port: http 8080/HTTP targets pod port 8081</w:t>
+      </w:r>
+    </w:p>
+    <w:p>
+      <w:pPr>
+        <w:pStyle w:val="Normal"/>
+        <w:rPr>
+          <w:b w:val="false"/>
+          <w:b w:val="false"/>
+          <w:bCs w:val="false"/>
+          <w:sz w:val="20"/>
+          <w:szCs w:val="20"/>
+          <w:lang w:val="ru-RU"/>
+        </w:rPr>
+      </w:pPr>
+      <w:r>
+        <w:rPr>
+          <w:b w:val="false"/>
+          <w:bCs w:val="false"/>
+          <w:sz w:val="20"/>
+          <w:szCs w:val="20"/>
+          <w:lang w:val="ru-RU"/>
+        </w:rPr>
+        <w:t>DestinationRule: default.istio-system for "*.local"</w:t>
+      </w:r>
+    </w:p>
+    <w:p>
+      <w:pPr>
+        <w:pStyle w:val="Normal"/>
+        <w:rPr>
+          <w:b w:val="false"/>
+          <w:b w:val="false"/>
+          <w:bCs w:val="false"/>
+          <w:sz w:val="20"/>
+          <w:szCs w:val="20"/>
+          <w:lang w:val="ru-RU"/>
+        </w:rPr>
+      </w:pPr>
+      <w:r>
+        <w:rPr>
+          <w:b w:val="false"/>
+          <w:bCs w:val="false"/>
+          <w:sz w:val="20"/>
+          <w:szCs w:val="20"/>
+          <w:lang w:val="ru-RU"/>
+        </w:rPr>
+        <w:t xml:space="preserve">   </w:t>
+      </w:r>
+      <w:r>
+        <w:rPr>
+          <w:b w:val="false"/>
+          <w:bCs w:val="false"/>
+          <w:sz w:val="20"/>
+          <w:szCs w:val="20"/>
+          <w:lang w:val="ru-RU"/>
+        </w:rPr>
+        <w:t>Traffic Policy TLS Mode: ISTIO_MUTUAL</w:t>
+      </w:r>
+    </w:p>
+    <w:p>
+      <w:pPr>
+        <w:pStyle w:val="Normal"/>
+        <w:rPr>
+          <w:b w:val="false"/>
+          <w:b w:val="false"/>
+          <w:bCs w:val="false"/>
+          <w:sz w:val="20"/>
+          <w:szCs w:val="20"/>
+          <w:lang w:val="ru-RU"/>
+        </w:rPr>
+      </w:pPr>
+      <w:r>
+        <w:rPr>
+          <w:b w:val="false"/>
+          <w:bCs w:val="false"/>
+          <w:sz w:val="20"/>
+          <w:szCs w:val="20"/>
+          <w:lang w:val="ru-RU"/>
+        </w:rPr>
+        <w:t>Pod is STRICT and clients are ISTIO_MUTUAL</w:t>
+      </w:r>
+    </w:p>
+    <w:p>
+      <w:pPr>
+        <w:pStyle w:val="Normal"/>
+        <w:rPr>
+          <w:b w:val="false"/>
+          <w:b w:val="false"/>
+          <w:bCs w:val="false"/>
+          <w:sz w:val="20"/>
+          <w:szCs w:val="20"/>
+          <w:lang w:val="ru-RU"/>
+        </w:rPr>
+      </w:pPr>
+      <w:r>
+        <w:rPr>
+          <w:b w:val="false"/>
+          <w:bCs w:val="false"/>
+          <w:sz w:val="20"/>
+          <w:szCs w:val="20"/>
+          <w:lang w:val="ru-RU"/>
+        </w:rPr>
+      </w:r>
+    </w:p>
+    <w:p>
+      <w:pPr>
+        <w:pStyle w:val="Normal"/>
+        <w:rPr>
+          <w:b w:val="false"/>
+          <w:b w:val="false"/>
+          <w:bCs w:val="false"/>
+          <w:sz w:val="20"/>
+          <w:szCs w:val="20"/>
+          <w:lang w:val="ru-RU"/>
+        </w:rPr>
+      </w:pPr>
+      <w:r>
+        <w:rPr>
+          <w:b w:val="false"/>
+          <w:bCs w:val="false"/>
+          <w:sz w:val="20"/>
+          <w:szCs w:val="20"/>
+          <w:lang w:val="ru-RU"/>
+        </w:rPr>
+      </w:r>
+    </w:p>
+    <w:p>
+      <w:pPr>
+        <w:pStyle w:val="Normal"/>
+        <w:rPr>
+          <w:b w:val="false"/>
+          <w:b w:val="false"/>
+          <w:bCs w:val="false"/>
+          <w:sz w:val="20"/>
+          <w:szCs w:val="20"/>
+          <w:lang w:val="ru-RU"/>
+        </w:rPr>
+      </w:pPr>
+      <w:r>
+        <w:rPr>
+          <w:b w:val="false"/>
+          <w:bCs w:val="false"/>
+          <w:sz w:val="20"/>
+          <w:szCs w:val="20"/>
+          <w:lang w:val="ru-RU"/>
+        </w:rPr>
+        <w:t>Exposed on Ingress Gateway http://192.168.130.11:8080</w:t>
+      </w:r>
+    </w:p>
+    <w:p>
+      <w:pPr>
+        <w:pStyle w:val="Normal"/>
+        <w:rPr>
+          <w:b w:val="false"/>
+          <w:b w:val="false"/>
+          <w:bCs w:val="false"/>
+          <w:sz w:val="20"/>
+          <w:szCs w:val="20"/>
+          <w:lang w:val="ru-RU"/>
+        </w:rPr>
+      </w:pPr>
+      <w:r>
+        <w:rPr>
+          <w:b w:val="false"/>
+          <w:bCs w:val="false"/>
+          <w:sz w:val="20"/>
+          <w:szCs w:val="20"/>
+          <w:lang w:val="ru-RU"/>
+        </w:rPr>
+      </w:r>
+    </w:p>
+    <w:p>
+      <w:pPr>
+        <w:pStyle w:val="Normal"/>
+        <w:rPr>
+          <w:b w:val="false"/>
+          <w:b w:val="false"/>
+          <w:bCs w:val="false"/>
+          <w:sz w:val="20"/>
+          <w:szCs w:val="20"/>
+          <w:lang w:val="ru-RU"/>
+        </w:rPr>
+      </w:pPr>
+      <w:r>
+        <w:rPr>
+          <w:b w:val="false"/>
+          <w:bCs w:val="false"/>
+          <w:sz w:val="20"/>
+          <w:szCs w:val="20"/>
+          <w:lang w:val="ru-RU"/>
+        </w:rPr>
+        <w:t>VirtualService: tutorial-rest-app-a-vs</w:t>
+      </w:r>
+    </w:p>
+    <w:p>
+      <w:pPr>
+        <w:pStyle w:val="Normal"/>
+        <w:rPr>
+          <w:b w:val="false"/>
+          <w:b w:val="false"/>
+          <w:bCs w:val="false"/>
+          <w:sz w:val="20"/>
+          <w:szCs w:val="20"/>
+          <w:lang w:val="ru-RU"/>
+        </w:rPr>
+      </w:pPr>
+      <w:r>
+        <w:rPr>
+          <w:b w:val="false"/>
+          <w:bCs w:val="false"/>
+          <w:sz w:val="20"/>
+          <w:szCs w:val="20"/>
+          <w:lang w:val="ru-RU"/>
+        </w:rPr>
+        <w:t xml:space="preserve">   </w:t>
+      </w:r>
+      <w:r>
+        <w:rPr>
+          <w:b w:val="false"/>
+          <w:bCs w:val="false"/>
+          <w:sz w:val="20"/>
+          <w:szCs w:val="20"/>
+          <w:lang w:val="ru-RU"/>
+        </w:rPr>
+        <w:t>/citiesCount*, /ping*</w:t>
       </w:r>
     </w:p>
     <w:p>
@@ -2736,6 +3219,8 @@
       </w:pPr>
       <w:rPr>
         <w:rFonts w:ascii="Symbol" w:hAnsi="Symbol" w:cs="Symbol" w:hint="default"/>
+        <w:sz w:val="20"/>
+        <w:rFonts w:cs="Symbol"/>
       </w:rPr>
     </w:lvl>
     <w:lvl w:ilvl="1">
@@ -2762,6 +3247,7 @@
       </w:pPr>
       <w:rPr>
         <w:rFonts w:ascii="Wingdings" w:hAnsi="Wingdings" w:cs="Wingdings" w:hint="default"/>
+        <w:rFonts w:cs="Wingdings"/>
       </w:rPr>
     </w:lvl>
     <w:lvl w:ilvl="3">
@@ -2774,6 +3260,7 @@
       </w:pPr>
       <w:rPr>
         <w:rFonts w:ascii="Symbol" w:hAnsi="Symbol" w:cs="Symbol" w:hint="default"/>
+        <w:rFonts w:cs="Symbol"/>
       </w:rPr>
     </w:lvl>
     <w:lvl w:ilvl="4">
@@ -2799,6 +3286,7 @@
       </w:pPr>
       <w:rPr>
         <w:rFonts w:ascii="Wingdings" w:hAnsi="Wingdings" w:cs="Wingdings" w:hint="default"/>
+        <w:rFonts w:cs="Wingdings"/>
       </w:rPr>
     </w:lvl>
     <w:lvl w:ilvl="6">
@@ -2811,6 +3299,7 @@
       </w:pPr>
       <w:rPr>
         <w:rFonts w:ascii="Symbol" w:hAnsi="Symbol" w:cs="Symbol" w:hint="default"/>
+        <w:rFonts w:cs="Symbol"/>
       </w:rPr>
     </w:lvl>
     <w:lvl w:ilvl="7">
@@ -2836,6 +3325,7 @@
       </w:pPr>
       <w:rPr>
         <w:rFonts w:ascii="Wingdings" w:hAnsi="Wingdings" w:cs="Wingdings" w:hint="default"/>
+        <w:rFonts w:cs="Wingdings"/>
       </w:rPr>
     </w:lvl>
   </w:abstractNum>
@@ -2850,6 +3340,7 @@
       </w:pPr>
       <w:rPr>
         <w:rFonts w:ascii="Symbol" w:hAnsi="Symbol" w:cs="Symbol" w:hint="default"/>
+        <w:rFonts w:cs="Symbol"/>
       </w:rPr>
     </w:lvl>
     <w:lvl w:ilvl="1">
@@ -2875,6 +3366,7 @@
       </w:pPr>
       <w:rPr>
         <w:rFonts w:ascii="Wingdings" w:hAnsi="Wingdings" w:cs="Wingdings" w:hint="default"/>
+        <w:rFonts w:cs="Wingdings"/>
       </w:rPr>
     </w:lvl>
     <w:lvl w:ilvl="3">
@@ -2887,6 +3379,7 @@
       </w:pPr>
       <w:rPr>
         <w:rFonts w:ascii="Symbol" w:hAnsi="Symbol" w:cs="Symbol" w:hint="default"/>
+        <w:rFonts w:cs="Symbol"/>
       </w:rPr>
     </w:lvl>
     <w:lvl w:ilvl="4">
@@ -2912,6 +3405,7 @@
       </w:pPr>
       <w:rPr>
         <w:rFonts w:ascii="Wingdings" w:hAnsi="Wingdings" w:cs="Wingdings" w:hint="default"/>
+        <w:rFonts w:cs="Wingdings"/>
       </w:rPr>
     </w:lvl>
     <w:lvl w:ilvl="6">
@@ -2924,6 +3418,7 @@
       </w:pPr>
       <w:rPr>
         <w:rFonts w:ascii="Symbol" w:hAnsi="Symbol" w:cs="Symbol" w:hint="default"/>
+        <w:rFonts w:cs="Symbol"/>
       </w:rPr>
     </w:lvl>
     <w:lvl w:ilvl="7">
@@ -2949,6 +3444,7 @@
       </w:pPr>
       <w:rPr>
         <w:rFonts w:ascii="Wingdings" w:hAnsi="Wingdings" w:cs="Wingdings" w:hint="default"/>
+        <w:rFonts w:cs="Wingdings"/>
       </w:rPr>
     </w:lvl>
   </w:abstractNum>
@@ -2963,6 +3459,8 @@
       </w:pPr>
       <w:rPr>
         <w:rFonts w:ascii="Symbol" w:hAnsi="Symbol" w:cs="Symbol" w:hint="default"/>
+        <w:sz w:val="20"/>
+        <w:rFonts w:cs="Symbol"/>
       </w:rPr>
     </w:lvl>
     <w:lvl w:ilvl="1">
@@ -2988,6 +3486,7 @@
       </w:pPr>
       <w:rPr>
         <w:rFonts w:ascii="Wingdings" w:hAnsi="Wingdings" w:cs="Wingdings" w:hint="default"/>
+        <w:rFonts w:cs="Wingdings"/>
       </w:rPr>
     </w:lvl>
     <w:lvl w:ilvl="3">
@@ -3000,6 +3499,7 @@
       </w:pPr>
       <w:rPr>
         <w:rFonts w:ascii="Symbol" w:hAnsi="Symbol" w:cs="Symbol" w:hint="default"/>
+        <w:rFonts w:cs="Symbol"/>
       </w:rPr>
     </w:lvl>
     <w:lvl w:ilvl="4">
@@ -3025,6 +3525,7 @@
       </w:pPr>
       <w:rPr>
         <w:rFonts w:ascii="Wingdings" w:hAnsi="Wingdings" w:cs="Wingdings" w:hint="default"/>
+        <w:rFonts w:cs="Wingdings"/>
       </w:rPr>
     </w:lvl>
     <w:lvl w:ilvl="6">
@@ -3037,6 +3538,7 @@
       </w:pPr>
       <w:rPr>
         <w:rFonts w:ascii="Symbol" w:hAnsi="Symbol" w:cs="Symbol" w:hint="default"/>
+        <w:rFonts w:cs="Symbol"/>
       </w:rPr>
     </w:lvl>
     <w:lvl w:ilvl="7">
@@ -3062,6 +3564,7 @@
       </w:pPr>
       <w:rPr>
         <w:rFonts w:ascii="Wingdings" w:hAnsi="Wingdings" w:cs="Wingdings" w:hint="default"/>
+        <w:rFonts w:cs="Wingdings"/>
       </w:rPr>
     </w:lvl>
   </w:abstractNum>
@@ -4314,6 +4817,222 @@
       <w:lang w:val="ru-RU"/>
     </w:rPr>
   </w:style>
+  <w:style w:type="character" w:styleId="ListLabel89">
+    <w:name w:val="ListLabel 89"/>
+    <w:qFormat/>
+    <w:rPr>
+      <w:rFonts w:ascii="Helvetica Neue" w:hAnsi="Helvetica Neue" w:cs="Symbol"/>
+      <w:sz w:val="20"/>
+    </w:rPr>
+  </w:style>
+  <w:style w:type="character" w:styleId="ListLabel90">
+    <w:name w:val="ListLabel 90"/>
+    <w:qFormat/>
+    <w:rPr>
+      <w:rFonts w:ascii="Calibri Light" w:hAnsi="Calibri Light" w:cs="Courier New"/>
+      <w:sz w:val="20"/>
+    </w:rPr>
+  </w:style>
+  <w:style w:type="character" w:styleId="ListLabel91">
+    <w:name w:val="ListLabel 91"/>
+    <w:qFormat/>
+    <w:rPr>
+      <w:rFonts w:cs="Wingdings"/>
+    </w:rPr>
+  </w:style>
+  <w:style w:type="character" w:styleId="ListLabel92">
+    <w:name w:val="ListLabel 92"/>
+    <w:qFormat/>
+    <w:rPr>
+      <w:rFonts w:cs="Symbol"/>
+    </w:rPr>
+  </w:style>
+  <w:style w:type="character" w:styleId="ListLabel93">
+    <w:name w:val="ListLabel 93"/>
+    <w:qFormat/>
+    <w:rPr>
+      <w:rFonts w:cs="Courier New"/>
+    </w:rPr>
+  </w:style>
+  <w:style w:type="character" w:styleId="ListLabel94">
+    <w:name w:val="ListLabel 94"/>
+    <w:qFormat/>
+    <w:rPr>
+      <w:rFonts w:cs="Wingdings"/>
+    </w:rPr>
+  </w:style>
+  <w:style w:type="character" w:styleId="ListLabel95">
+    <w:name w:val="ListLabel 95"/>
+    <w:qFormat/>
+    <w:rPr>
+      <w:rFonts w:cs="Symbol"/>
+    </w:rPr>
+  </w:style>
+  <w:style w:type="character" w:styleId="ListLabel96">
+    <w:name w:val="ListLabel 96"/>
+    <w:qFormat/>
+    <w:rPr>
+      <w:rFonts w:cs="Courier New"/>
+    </w:rPr>
+  </w:style>
+  <w:style w:type="character" w:styleId="ListLabel97">
+    <w:name w:val="ListLabel 97"/>
+    <w:qFormat/>
+    <w:rPr>
+      <w:rFonts w:cs="Wingdings"/>
+    </w:rPr>
+  </w:style>
+  <w:style w:type="character" w:styleId="ListLabel98">
+    <w:name w:val="ListLabel 98"/>
+    <w:qFormat/>
+    <w:rPr>
+      <w:rFonts w:ascii="AppleSystemUIFont" w:hAnsi="AppleSystemUIFont" w:cs="Symbol"/>
+    </w:rPr>
+  </w:style>
+  <w:style w:type="character" w:styleId="ListLabel99">
+    <w:name w:val="ListLabel 99"/>
+    <w:qFormat/>
+    <w:rPr>
+      <w:rFonts w:cs="Courier New"/>
+    </w:rPr>
+  </w:style>
+  <w:style w:type="character" w:styleId="ListLabel100">
+    <w:name w:val="ListLabel 100"/>
+    <w:qFormat/>
+    <w:rPr>
+      <w:rFonts w:cs="Wingdings"/>
+    </w:rPr>
+  </w:style>
+  <w:style w:type="character" w:styleId="ListLabel101">
+    <w:name w:val="ListLabel 101"/>
+    <w:qFormat/>
+    <w:rPr>
+      <w:rFonts w:cs="Symbol"/>
+    </w:rPr>
+  </w:style>
+  <w:style w:type="character" w:styleId="ListLabel102">
+    <w:name w:val="ListLabel 102"/>
+    <w:qFormat/>
+    <w:rPr>
+      <w:rFonts w:cs="Courier New"/>
+    </w:rPr>
+  </w:style>
+  <w:style w:type="character" w:styleId="ListLabel103">
+    <w:name w:val="ListLabel 103"/>
+    <w:qFormat/>
+    <w:rPr>
+      <w:rFonts w:cs="Wingdings"/>
+    </w:rPr>
+  </w:style>
+  <w:style w:type="character" w:styleId="ListLabel104">
+    <w:name w:val="ListLabel 104"/>
+    <w:qFormat/>
+    <w:rPr>
+      <w:rFonts w:cs="Symbol"/>
+    </w:rPr>
+  </w:style>
+  <w:style w:type="character" w:styleId="ListLabel105">
+    <w:name w:val="ListLabel 105"/>
+    <w:qFormat/>
+    <w:rPr>
+      <w:rFonts w:cs="Courier New"/>
+    </w:rPr>
+  </w:style>
+  <w:style w:type="character" w:styleId="ListLabel106">
+    <w:name w:val="ListLabel 106"/>
+    <w:qFormat/>
+    <w:rPr>
+      <w:rFonts w:cs="Wingdings"/>
+    </w:rPr>
+  </w:style>
+  <w:style w:type="character" w:styleId="ListLabel107">
+    <w:name w:val="ListLabel 107"/>
+    <w:qFormat/>
+    <w:rPr>
+      <w:rFonts w:ascii="Calibri Light" w:hAnsi="Calibri Light" w:cs="Symbol"/>
+      <w:sz w:val="20"/>
+    </w:rPr>
+  </w:style>
+  <w:style w:type="character" w:styleId="ListLabel108">
+    <w:name w:val="ListLabel 108"/>
+    <w:qFormat/>
+    <w:rPr>
+      <w:rFonts w:cs="Courier New"/>
+    </w:rPr>
+  </w:style>
+  <w:style w:type="character" w:styleId="ListLabel109">
+    <w:name w:val="ListLabel 109"/>
+    <w:qFormat/>
+    <w:rPr>
+      <w:rFonts w:cs="Wingdings"/>
+    </w:rPr>
+  </w:style>
+  <w:style w:type="character" w:styleId="ListLabel110">
+    <w:name w:val="ListLabel 110"/>
+    <w:qFormat/>
+    <w:rPr>
+      <w:rFonts w:cs="Symbol"/>
+    </w:rPr>
+  </w:style>
+  <w:style w:type="character" w:styleId="ListLabel111">
+    <w:name w:val="ListLabel 111"/>
+    <w:qFormat/>
+    <w:rPr>
+      <w:rFonts w:cs="Courier New"/>
+    </w:rPr>
+  </w:style>
+  <w:style w:type="character" w:styleId="ListLabel112">
+    <w:name w:val="ListLabel 112"/>
+    <w:qFormat/>
+    <w:rPr>
+      <w:rFonts w:cs="Wingdings"/>
+    </w:rPr>
+  </w:style>
+  <w:style w:type="character" w:styleId="ListLabel113">
+    <w:name w:val="ListLabel 113"/>
+    <w:qFormat/>
+    <w:rPr>
+      <w:rFonts w:cs="Symbol"/>
+    </w:rPr>
+  </w:style>
+  <w:style w:type="character" w:styleId="ListLabel114">
+    <w:name w:val="ListLabel 114"/>
+    <w:qFormat/>
+    <w:rPr>
+      <w:rFonts w:cs="Courier New"/>
+    </w:rPr>
+  </w:style>
+  <w:style w:type="character" w:styleId="ListLabel115">
+    <w:name w:val="ListLabel 115"/>
+    <w:qFormat/>
+    <w:rPr>
+      <w:rFonts w:cs="Wingdings"/>
+    </w:rPr>
+  </w:style>
+  <w:style w:type="character" w:styleId="ListLabel116">
+    <w:name w:val="ListLabel 116"/>
+    <w:qFormat/>
+    <w:rPr>
+      <w:sz w:val="20"/>
+      <w:szCs w:val="20"/>
+      <w:lang w:val="ru-RU"/>
+    </w:rPr>
+  </w:style>
+  <w:style w:type="character" w:styleId="ListLabel117">
+    <w:name w:val="ListLabel 117"/>
+    <w:qFormat/>
+    <w:rPr>
+      <w:rFonts w:ascii="Helvetica Neue" w:hAnsi="Helvetica Neue"/>
+      <w:color w:val="003ACC"/>
+    </w:rPr>
+  </w:style>
+  <w:style w:type="character" w:styleId="ListLabel118">
+    <w:name w:val="ListLabel 118"/>
+    <w:qFormat/>
+    <w:rPr>
+      <w:lang w:val="ru-RU"/>
+    </w:rPr>
+  </w:style>
   <w:style w:type="paragraph" w:styleId="Heading" w:customStyle="1">
     <w:name w:val="Heading"/>
     <w:basedOn w:val="Normal"/>

</xml_diff>